<commit_message>
Se finaliza el laboratorio 3
</commit_message>
<xml_diff>
--- a/Lab2/informe/Reporte.docx
+++ b/Lab2/informe/Reporte.docx
@@ -1604,6 +1604,9 @@
     </w:p>
     <w:p>
       <w:r>
+        <w:rPr>
+          <w:noProof/>
+        </w:rPr>
         <w:drawing>
           <wp:inline distT="0" distB="0" distL="0" distR="0" wp14:anchorId="08EA7CAF" wp14:editId="425E23C0">
             <wp:extent cx="5612130" cy="3947160"/>
@@ -1689,6 +1692,9 @@
     </w:p>
     <w:p>
       <w:r>
+        <w:rPr>
+          <w:noProof/>
+        </w:rPr>
         <w:drawing>
           <wp:anchor distT="0" distB="0" distL="114300" distR="114300" simplePos="0" relativeHeight="251681792" behindDoc="0" locked="0" layoutInCell="1" allowOverlap="1" wp14:anchorId="7FCC99C6" wp14:editId="70AD05D1">
             <wp:simplePos x="0" y="0"/>
@@ -1765,6 +1771,9 @@
         </w:rPr>
       </w:pPr>
       <w:r>
+        <w:rPr>
+          <w:noProof/>
+        </w:rPr>
         <w:lastRenderedPageBreak/>
         <w:drawing>
           <wp:anchor distT="0" distB="0" distL="114300" distR="114300" simplePos="0" relativeHeight="251682816" behindDoc="0" locked="0" layoutInCell="1" allowOverlap="1" wp14:anchorId="5611FE90" wp14:editId="25E8DC77">
@@ -1867,8 +1876,11 @@
     </w:p>
     <w:p>
       <w:r>
+        <w:rPr>
+          <w:noProof/>
+        </w:rPr>
         <w:drawing>
-          <wp:anchor distT="0" distB="0" distL="114300" distR="114300" simplePos="0" relativeHeight="251680768" behindDoc="0" locked="0" layoutInCell="1" allowOverlap="1" wp14:anchorId="361A9155" wp14:editId="69AAA4C4">
+          <wp:anchor distT="0" distB="0" distL="114300" distR="114300" simplePos="0" relativeHeight="251680768" behindDoc="0" locked="0" layoutInCell="1" allowOverlap="1" wp14:anchorId="361A9155" wp14:editId="749DA70D">
             <wp:simplePos x="0" y="0"/>
             <wp:positionH relativeFrom="margin">
               <wp:align>center</wp:align>
@@ -2796,6 +2808,7 @@
   <w:style w:type="character" w:default="1" w:styleId="Fuentedeprrafopredeter">
     <w:name w:val="Default Paragraph Font"/>
     <w:uiPriority w:val="1"/>
+    <w:semiHidden/>
     <w:unhideWhenUsed/>
   </w:style>
   <w:style w:type="table" w:default="1" w:styleId="Tablanormal">

</xml_diff>